<commit_message>
Fluxos de eventos atualizados!
</commit_message>
<xml_diff>
--- a/documento/engenharia/fluxos-eventos/FluxoDeEventosAceitarParceria.docx
+++ b/documento/engenharia/fluxos-eventos/FluxoDeEventosAceitarParceria.docx
@@ -70,7 +70,7 @@
           </w:tcPr>
           <w:p>
             <w:r>
-              <w:t>Contractor</w:t>
+              <w:t>Contratante ou Ambos</w:t>
             </w:r>
           </w:p>
         </w:tc>
@@ -135,7 +135,10 @@
               <w:t xml:space="preserve">- </w:t>
             </w:r>
             <w:r>
-              <w:t xml:space="preserve"> O ator estar “logado” no sistema</w:t>
+              <w:t xml:space="preserve"> O ator estar autenticado</w:t>
+            </w:r>
+            <w:r>
+              <w:t xml:space="preserve"> no sistema</w:t>
             </w:r>
           </w:p>
         </w:tc>
@@ -329,7 +332,39 @@
               </w:numPr>
             </w:pPr>
             <w:r>
-              <w:t>Uma notificação push é apresentada ao ator no ícone “Parcerias” do menu principal. Para visualizar a lista de requições pendentes, o ator deve passar o mouse sob este menu e um menu drop-down será apresentado ao ator contendo todas as requisições de parcerias.</w:t>
+              <w:t xml:space="preserve">Uma notificação </w:t>
+            </w:r>
+            <w:proofErr w:type="spellStart"/>
+            <w:r>
+              <w:t>push</w:t>
+            </w:r>
+            <w:proofErr w:type="spellEnd"/>
+            <w:r>
+              <w:t xml:space="preserve"> é apresentada ao ator no ícone “</w:t>
+            </w:r>
+            <w:r>
+              <w:t xml:space="preserve">Novas </w:t>
+            </w:r>
+            <w:bookmarkStart w:id="0" w:name="_GoBack"/>
+            <w:bookmarkEnd w:id="0"/>
+            <w:r>
+              <w:t xml:space="preserve">Parcerias” do menu principal. Para visualizar a lista de </w:t>
+            </w:r>
+            <w:proofErr w:type="spellStart"/>
+            <w:r>
+              <w:t>requições</w:t>
+            </w:r>
+            <w:proofErr w:type="spellEnd"/>
+            <w:r>
+              <w:t xml:space="preserve"> pendentes, o ator deve passar o mouse sob este menu e um menu </w:t>
+            </w:r>
+            <w:proofErr w:type="spellStart"/>
+            <w:r>
+              <w:t>drop-down</w:t>
+            </w:r>
+            <w:proofErr w:type="spellEnd"/>
+            <w:r>
+              <w:t xml:space="preserve"> será apresentado ao ator contendo todas as requisições de parcerias.</w:t>
             </w:r>
           </w:p>
           <w:p>
@@ -410,8 +445,6 @@
             <w:r>
               <w:t>No item 4</w:t>
             </w:r>
-            <w:bookmarkStart w:id="0" w:name="_GoBack"/>
-            <w:bookmarkEnd w:id="0"/>
             <w:r>
               <w:t xml:space="preserve"> </w:t>
             </w:r>

</xml_diff>